<commit_message>
Observaciones - Paso: 4
</commit_message>
<xml_diff>
--- a/Docs/Observaciones-Lab 3.docx
+++ b/Docs/Observaciones-Lab 3.docx
@@ -1,13 +1,19 @@
 
 <file path=word/document.xml><?xml version="1.0" encoding="utf-8"?>
-<w:document xmlns:wpc="http://schemas.microsoft.com/office/word/2010/wordprocessingCanvas" xmlns:cx="http://schemas.microsoft.com/office/drawing/2014/chartex" xmlns:cx1="http://schemas.microsoft.com/office/drawing/2015/9/8/chartex" xmlns:cx2="http://schemas.microsoft.com/office/drawing/2015/10/21/chartex" xmlns:cx3="http://schemas.microsoft.com/office/drawing/2016/5/9/chartex" xmlns:cx4="http://schemas.microsoft.com/office/drawing/2016/5/10/chartex" xmlns:cx5="http://schemas.microsoft.com/office/drawing/2016/5/11/chartex" xmlns:cx6="http://schemas.microsoft.com/office/drawing/2016/5/12/chartex" xmlns:cx7="http://schemas.microsoft.com/office/drawing/2016/5/13/chartex" xmlns:cx8="http://schemas.microsoft.com/office/drawing/2016/5/14/chartex" xmlns:mc="http://schemas.openxmlformats.org/markup-compatibility/2006" xmlns:aink="http://schemas.microsoft.com/office/drawing/2016/ink" xmlns:am3d="http://schemas.microsoft.com/office/drawing/2017/model3d" xmlns:o="urn:schemas-microsoft-com:office:office" xmlns:r="http://schemas.openxmlformats.org/officeDocument/2006/relationships" xmlns:m="http://schemas.openxmlformats.org/officeDocument/2006/math" xmlns:v="urn:schemas-microsoft-com:vml" xmlns:wp14="http://schemas.microsoft.com/office/word/2010/wordprocessingDrawing" xmlns:wp="http://schemas.openxmlformats.org/drawingml/2006/wordprocessingDrawing" xmlns:w10="urn:schemas-microsoft-com:office:word" xmlns:w="http://schemas.openxmlformats.org/wordprocessingml/2006/main" xmlns:w14="http://schemas.microsoft.com/office/word/2010/wordml" xmlns:w15="http://schemas.microsoft.com/office/word/2012/wordml" xmlns:w16cex="http://schemas.microsoft.com/office/word/2018/wordml/cex" xmlns:w16cid="http://schemas.microsoft.com/office/word/2016/wordml/cid" xmlns:w16="http://schemas.microsoft.com/office/word/2018/wordml" xmlns:w16se="http://schemas.microsoft.com/office/word/2015/wordml/symex" xmlns:wpg="http://schemas.microsoft.com/office/word/2010/wordprocessingGroup" xmlns:wpi="http://schemas.microsoft.com/office/word/2010/wordprocessingInk" xmlns:wne="http://schemas.microsoft.com/office/word/2006/wordml" xmlns:wps="http://schemas.microsoft.com/office/word/2010/wordprocessingShape" mc:Ignorable="w14 w15 w16se w16cid w16 w16cex wp14">
+<w:document xmlns:wpc="http://schemas.microsoft.com/office/word/2010/wordprocessingCanvas" xmlns:cx="http://schemas.microsoft.com/office/drawing/2014/chartex" xmlns:cx1="http://schemas.microsoft.com/office/drawing/2015/9/8/chartex" xmlns:cx2="http://schemas.microsoft.com/office/drawing/2015/10/21/chartex" xmlns:cx3="http://schemas.microsoft.com/office/drawing/2016/5/9/chartex" xmlns:cx4="http://schemas.microsoft.com/office/drawing/2016/5/10/chartex" xmlns:cx5="http://schemas.microsoft.com/office/drawing/2016/5/11/chartex" xmlns:cx6="http://schemas.microsoft.com/office/drawing/2016/5/12/chartex" xmlns:cx7="http://schemas.microsoft.com/office/drawing/2016/5/13/chartex" xmlns:cx8="http://schemas.microsoft.com/office/drawing/2016/5/14/chartex" xmlns:mc="http://schemas.openxmlformats.org/markup-compatibility/2006" xmlns:aink="http://schemas.microsoft.com/office/drawing/2016/ink" xmlns:am3d="http://schemas.microsoft.com/office/drawing/2017/model3d" xmlns:o="urn:schemas-microsoft-com:office:office" xmlns:r="http://schemas.openxmlformats.org/officeDocument/2006/relationships" xmlns:m="http://schemas.openxmlformats.org/officeDocument/2006/math" xmlns:v="urn:schemas-microsoft-com:vml" xmlns:wp14="http://schemas.microsoft.com/office/word/2010/wordprocessingDrawing" xmlns:wp="http://schemas.openxmlformats.org/drawingml/2006/wordprocessingDrawing" xmlns:w10="urn:schemas-microsoft-com:office:word" xmlns:w="http://schemas.openxmlformats.org/wordprocessingml/2006/main" xmlns:w14="http://schemas.microsoft.com/office/word/2010/wordml" xmlns:w15="http://schemas.microsoft.com/office/word/2012/wordml" xmlns:w16cex="http://schemas.microsoft.com/office/word/2018/wordml/cex" xmlns:w16cid="http://schemas.microsoft.com/office/word/2016/wordml/cid" xmlns:w16="http://schemas.microsoft.com/office/word/2018/wordml" xmlns:w16sdtdh="http://schemas.microsoft.com/office/word/2020/wordml/sdtdatahash" xmlns:w16se="http://schemas.microsoft.com/office/word/2015/wordml/symex" xmlns:wpg="http://schemas.microsoft.com/office/word/2010/wordprocessingGroup" xmlns:wpi="http://schemas.microsoft.com/office/word/2010/wordprocessingInk" xmlns:wne="http://schemas.microsoft.com/office/word/2006/wordml" xmlns:wps="http://schemas.microsoft.com/office/word/2010/wordprocessingShape" mc:Ignorable="w14 w15 w16se w16cid w16 w16cex w16sdtdh wp14">
   <w:body>
     <w:p>
       <w:pPr>
-        <w:pStyle w:val="Title"/>
+        <w:pStyle w:val="Ttulo"/>
         <w:jc w:val="center"/>
-      </w:pPr>
-      <w:r>
+        <w:rPr>
+          <w:lang w:val="es-CO"/>
+        </w:rPr>
+      </w:pPr>
+      <w:r>
+        <w:rPr>
+          <w:lang w:val="es-CO"/>
+        </w:rPr>
         <w:t>OBSERVACIONES DEL LA PRACTICA</w:t>
       </w:r>
     </w:p>
@@ -41,7 +47,13 @@
         <w:rPr>
           <w:lang w:val="es-419"/>
         </w:rPr>
-        <w:t>Cod XXXX</w:t>
+        <w:t xml:space="preserve">Cod </w:t>
+      </w:r>
+      <w:r>
+        <w:rPr>
+          <w:lang w:val="es-419"/>
+        </w:rPr>
+        <w:t>202123899</w:t>
       </w:r>
     </w:p>
     <w:p>
@@ -62,7 +74,13 @@
         <w:rPr>
           <w:lang w:val="es-419"/>
         </w:rPr>
-        <w:t>2 Cod XXXX</w:t>
+        <w:t xml:space="preserve">2 Cod </w:t>
+      </w:r>
+      <w:r>
+        <w:rPr>
+          <w:lang w:val="es-419"/>
+        </w:rPr>
+        <w:t>202124032</w:t>
       </w:r>
     </w:p>
     <w:p>
@@ -76,7 +94,7 @@
     </w:p>
     <w:p>
       <w:pPr>
-        <w:pStyle w:val="ListParagraph"/>
+        <w:pStyle w:val="Prrafodelista"/>
         <w:numPr>
           <w:ilvl w:val="0"/>
           <w:numId w:val="1"/>
@@ -113,7 +131,94 @@
     </w:p>
     <w:p>
       <w:pPr>
-        <w:pStyle w:val="ListParagraph"/>
+        <w:spacing w:after="0"/>
+        <w:jc w:val="both"/>
+        <w:rPr>
+          <w:lang w:val="es-419"/>
+        </w:rPr>
+      </w:pPr>
+      <w:r>
+        <w:rPr>
+          <w:lang w:val="es-419"/>
+        </w:rPr>
+        <w:t xml:space="preserve">La interacción con el usuario comienza </w:t>
+      </w:r>
+      <w:r>
+        <w:rPr>
+          <w:lang w:val="es-419"/>
+        </w:rPr>
+        <w:t xml:space="preserve">con la </w:t>
+      </w:r>
+      <w:r>
+        <w:rPr>
+          <w:lang w:val="es-419"/>
+        </w:rPr>
+        <w:t>ejecución de la función printMenu, mediante la cual se le da a conocer al usuario cuales</w:t>
+      </w:r>
+      <w:r>
+        <w:rPr>
+          <w:lang w:val="es-419"/>
+        </w:rPr>
+        <w:t xml:space="preserve"> son las funcionalidades que el programa tiene disponibles y cómo ejecutarlas. </w:t>
+      </w:r>
+      <w:r>
+        <w:rPr>
+          <w:lang w:val="es-419"/>
+        </w:rPr>
+        <w:t xml:space="preserve">Dependiendo del input del usuario (1, 2, 3, </w:t>
+      </w:r>
+      <w:r>
+        <w:rPr>
+          <w:lang w:val="es-419"/>
+        </w:rPr>
+        <w:t>4, etc) view ejecutará un función distinta para cumplir</w:t>
+      </w:r>
+      <w:r>
+        <w:rPr>
+          <w:lang w:val="es-419"/>
+        </w:rPr>
+        <w:t xml:space="preserve"> con lo requerido por el usuario. </w:t>
+      </w:r>
+      <w:r>
+        <w:rPr>
+          <w:lang w:val="es-419"/>
+        </w:rPr>
+        <w:t>Cabe mencionar que en cada funcionalidad, view se comunica con controller,</w:t>
+      </w:r>
+      <w:r>
+        <w:rPr>
+          <w:lang w:val="es-419"/>
+        </w:rPr>
+        <w:t xml:space="preserve"> que a su vez se comunica con model para cumplir con lo requerido. </w:t>
+      </w:r>
+      <w:r>
+        <w:rPr>
+          <w:lang w:val="es-419"/>
+        </w:rPr>
+        <w:t xml:space="preserve">Por último, es importante mencionar que view también cuenta con ciertas funciones para moderar el output que se le muestra al usuario. Por ejemplo, las funciones </w:t>
+      </w:r>
+      <w:r>
+        <w:rPr>
+          <w:lang w:val="es-419"/>
+        </w:rPr>
+        <w:t>printAuthorData y printBestBooks</w:t>
+      </w:r>
+      <w:r>
+        <w:rPr>
+          <w:lang w:val="es-419"/>
+        </w:rPr>
+        <w:t xml:space="preserve"> </w:t>
+      </w:r>
+      <w:r>
+        <w:rPr>
+          <w:lang w:val="es-419"/>
+        </w:rPr>
+        <w:t>toman un grupo determinado de datos y los organizan de manera que, al imprimirlos, se vean de manera presentable y comprensible para el usuario.</w:t>
+      </w:r>
+    </w:p>
+    <w:p>
+      <w:pPr>
+        <w:pStyle w:val="Prrafodelista"/>
         <w:numPr>
           <w:ilvl w:val="0"/>
           <w:numId w:val="1"/>
@@ -167,7 +272,199 @@
     </w:p>
     <w:p>
       <w:pPr>
-        <w:pStyle w:val="ListParagraph"/>
+        <w:spacing w:after="0"/>
+        <w:jc w:val="both"/>
+        <w:rPr>
+          <w:rFonts w:ascii="Dax-Regular" w:hAnsi="Dax-Regular"/>
+          <w:lang w:val="es-419"/>
+        </w:rPr>
+      </w:pPr>
+      <w:r>
+        <w:rPr>
+          <w:rFonts w:ascii="Dax-Regular" w:hAnsi="Dax-Regular"/>
+          <w:lang w:val="es-419"/>
+        </w:rPr>
+        <w:t>En primera instancia, se crea un diccionario</w:t>
+      </w:r>
+      <w:r>
+        <w:rPr>
+          <w:rFonts w:ascii="Dax-Regular" w:hAnsi="Dax-Regular"/>
+          <w:lang w:val="es-419"/>
+        </w:rPr>
+        <w:t xml:space="preserve"> madre </w:t>
+      </w:r>
+      <w:r>
+        <w:rPr>
+          <w:rFonts w:ascii="Dax-Regular" w:hAnsi="Dax-Regular"/>
+          <w:lang w:val="es-419"/>
+        </w:rPr>
+        <w:t xml:space="preserve">llamado </w:t>
+      </w:r>
+      <w:r>
+        <w:rPr>
+          <w:rFonts w:ascii="Dax-Regular" w:hAnsi="Dax-Regular"/>
+          <w:lang w:val="es-419"/>
+        </w:rPr>
+        <w:t>catalog (que a su vez está contenido, en view y controller, en el diccionario control bajo la llave ‘model’)</w:t>
+      </w:r>
+      <w:r>
+        <w:rPr>
+          <w:rFonts w:ascii="Dax-Regular" w:hAnsi="Dax-Regular"/>
+          <w:lang w:val="es-419"/>
+        </w:rPr>
+        <w:t xml:space="preserve">. Este diccionario contiene cuatro llaves: </w:t>
+      </w:r>
+      <w:r>
+        <w:rPr>
+          <w:rFonts w:ascii="Dax-Regular" w:hAnsi="Dax-Regular"/>
+          <w:lang w:val="es-419"/>
+        </w:rPr>
+        <w:t>‘books’, ‘authors’, ‘tags</w:t>
+      </w:r>
+      <w:r>
+        <w:rPr>
+          <w:rFonts w:ascii="Dax-Regular" w:hAnsi="Dax-Regular"/>
+          <w:lang w:val="es-419"/>
+        </w:rPr>
+        <w:t>’ y ‘book_tags’. En cada llave se guarda una lista (TAD definido en e</w:t>
+      </w:r>
+      <w:r>
+        <w:rPr>
+          <w:rFonts w:ascii="Dax-Regular" w:hAnsi="Dax-Regular"/>
+          <w:lang w:val="es-419"/>
+        </w:rPr>
+        <w:t xml:space="preserve">la carpeta </w:t>
+      </w:r>
+      <w:r>
+        <w:rPr>
+          <w:rFonts w:ascii="Dax-Regular" w:hAnsi="Dax-Regular"/>
+          <w:lang w:val="es-419"/>
+        </w:rPr>
+        <w:t xml:space="preserve">DISClib/ADT) diferente que contiene información </w:t>
+      </w:r>
+      <w:r>
+        <w:rPr>
+          <w:rFonts w:ascii="Dax-Regular" w:hAnsi="Dax-Regular"/>
+          <w:lang w:val="es-419"/>
+        </w:rPr>
+        <w:t xml:space="preserve">respectiva a lo indicado por cada llave. Es decir, ‘books’, ‘tags’ y ‘book_tags’ </w:t>
+      </w:r>
+      <w:r>
+        <w:rPr>
+          <w:rFonts w:ascii="Dax-Regular" w:hAnsi="Dax-Regular"/>
+          <w:lang w:val="es-419"/>
+        </w:rPr>
+        <w:t>contienen la información encontrada en su respectivo archivo csv. ‘</w:t>
+      </w:r>
+      <w:r>
+        <w:rPr>
+          <w:rFonts w:ascii="Dax-Regular" w:hAnsi="Dax-Regular"/>
+          <w:lang w:val="es-419"/>
+        </w:rPr>
+        <w:t xml:space="preserve">authors’ es especial en el sentido de que se encuentra directamente relacionada con ningún archivo csv, </w:t>
+      </w:r>
+      <w:r>
+        <w:rPr>
+          <w:rFonts w:ascii="Dax-Regular" w:hAnsi="Dax-Regular"/>
+          <w:lang w:val="es-419"/>
+        </w:rPr>
+        <w:t xml:space="preserve">sino que por el contrario se construye a partir de los datos encontrados en ‘books’. </w:t>
+      </w:r>
+      <w:r>
+        <w:rPr>
+          <w:rFonts w:ascii="Dax-Regular" w:hAnsi="Dax-Regular"/>
+          <w:lang w:val="es-419"/>
+        </w:rPr>
+        <w:t xml:space="preserve">Esta última lista contiene múltiples </w:t>
+      </w:r>
+      <w:r>
+        <w:rPr>
+          <w:rFonts w:ascii="Dax-Regular" w:hAnsi="Dax-Regular"/>
+          <w:lang w:val="es-419"/>
+        </w:rPr>
+        <w:t xml:space="preserve">diccionarios cada uno con </w:t>
+      </w:r>
+      <w:r>
+        <w:rPr>
+          <w:rFonts w:ascii="Dax-Regular" w:hAnsi="Dax-Regular"/>
+          <w:lang w:val="es-419"/>
+        </w:rPr>
+        <w:t xml:space="preserve">el nombre de un autor, </w:t>
+      </w:r>
+      <w:r>
+        <w:rPr>
+          <w:rFonts w:ascii="Dax-Regular" w:hAnsi="Dax-Regular"/>
+          <w:lang w:val="es-419"/>
+        </w:rPr>
+        <w:t>una lista de los libros publicados por dicho autor y su</w:t>
+      </w:r>
+      <w:r>
+        <w:rPr>
+          <w:rFonts w:ascii="Dax-Regular" w:hAnsi="Dax-Regular"/>
+          <w:lang w:val="es-419"/>
+        </w:rPr>
+        <w:t xml:space="preserve"> rating promedio. </w:t>
+      </w:r>
+      <w:r>
+        <w:rPr>
+          <w:rFonts w:ascii="Dax-Regular" w:hAnsi="Dax-Regular"/>
+          <w:lang w:val="es-419"/>
+        </w:rPr>
+        <w:t xml:space="preserve">Por último cabe destacar que cada una de las listas en catalog usa una estructura de datos distinta: </w:t>
+      </w:r>
+      <w:r>
+        <w:rPr>
+          <w:rFonts w:ascii="Dax-Regular" w:hAnsi="Dax-Regular"/>
+          <w:lang w:val="es-419"/>
+        </w:rPr>
+        <w:t>‘</w:t>
+      </w:r>
+      <w:r>
+        <w:rPr>
+          <w:rFonts w:ascii="Dax-Regular" w:hAnsi="Dax-Regular"/>
+          <w:lang w:val="es-419"/>
+        </w:rPr>
+        <w:t>authors</w:t>
+      </w:r>
+      <w:r>
+        <w:rPr>
+          <w:rFonts w:ascii="Dax-Regular" w:hAnsi="Dax-Regular"/>
+          <w:lang w:val="es-419"/>
+        </w:rPr>
+        <w:t xml:space="preserve">’ y ‘tags’ usan </w:t>
+      </w:r>
+      <w:r>
+        <w:rPr>
+          <w:rFonts w:ascii="Dax-Regular" w:hAnsi="Dax-Regular"/>
+          <w:lang w:val="es-419"/>
+        </w:rPr>
+        <w:t>‘SINGLE_LINKED’; ‘</w:t>
+      </w:r>
+      <w:r>
+        <w:rPr>
+          <w:rFonts w:ascii="Dax-Regular" w:hAnsi="Dax-Regular"/>
+          <w:lang w:val="es-419"/>
+        </w:rPr>
+        <w:t>books</w:t>
+      </w:r>
+      <w:r>
+        <w:rPr>
+          <w:rFonts w:ascii="Dax-Regular" w:hAnsi="Dax-Regular"/>
+          <w:lang w:val="es-419"/>
+        </w:rPr>
+        <w:t xml:space="preserve">’ y </w:t>
+      </w:r>
+      <w:r>
+        <w:rPr>
+          <w:rFonts w:ascii="Dax-Regular" w:hAnsi="Dax-Regular"/>
+          <w:lang w:val="es-419"/>
+        </w:rPr>
+        <w:t>‘book_tags’ usan ‘ARRAY_LIST’.</w:t>
+      </w:r>
+    </w:p>
+    <w:p>
+      <w:pPr>
+        <w:pStyle w:val="Prrafodelista"/>
         <w:numPr>
           <w:ilvl w:val="0"/>
           <w:numId w:val="1"/>
@@ -184,7 +481,7 @@
           <w:rFonts w:ascii="Dax-Regular" w:hAnsi="Dax-Regular"/>
           <w:lang w:val="es-419"/>
         </w:rPr>
-        <w:t xml:space="preserve">¿Cuáles son las funciones que comunican el el </w:t>
+        <w:t xml:space="preserve">¿Cuáles son las funciones que comunican el </w:t>
       </w:r>
       <w:r>
         <w:rPr>
@@ -221,7 +518,45 @@
     </w:p>
     <w:p>
       <w:pPr>
-        <w:pStyle w:val="ListParagraph"/>
+        <w:spacing w:after="0"/>
+        <w:jc w:val="both"/>
+        <w:rPr>
+          <w:rFonts w:ascii="Dax-Regular" w:hAnsi="Dax-Regular"/>
+          <w:lang w:val="es-419"/>
+        </w:rPr>
+      </w:pPr>
+      <w:r>
+        <w:rPr>
+          <w:rFonts w:ascii="Dax-Regular" w:hAnsi="Dax-Regular"/>
+          <w:lang w:val="es-419"/>
+        </w:rPr>
+        <w:t xml:space="preserve">Todas las funciones encontradas en controller.py </w:t>
+      </w:r>
+      <w:r>
+        <w:rPr>
+          <w:rFonts w:ascii="Dax-Regular" w:hAnsi="Dax-Regular"/>
+          <w:lang w:val="es-419"/>
+        </w:rPr>
+        <w:t xml:space="preserve">comunican el view.py con el model.py. </w:t>
+      </w:r>
+      <w:r>
+        <w:rPr>
+          <w:rFonts w:ascii="Dax-Regular" w:hAnsi="Dax-Regular"/>
+          <w:lang w:val="es-419"/>
+        </w:rPr>
+        <w:t xml:space="preserve">Cabe señalar que algunas funciones como loadData no comunican ambos directamente, sino indirectamente. Es decir, </w:t>
+      </w:r>
+      <w:r>
+        <w:rPr>
+          <w:rFonts w:ascii="Dax-Regular" w:hAnsi="Dax-Regular"/>
+          <w:lang w:val="es-419"/>
+        </w:rPr>
+        <w:t>son llamadas por view y en lugar de llamar directamente a model, llaman a otras funciones dentro de controller que a su vez se comunican con model.</w:t>
+      </w:r>
+    </w:p>
+    <w:p>
+      <w:pPr>
+        <w:pStyle w:val="Prrafodelista"/>
         <w:numPr>
           <w:ilvl w:val="0"/>
           <w:numId w:val="1"/>
@@ -242,7 +577,7 @@
     </w:p>
     <w:p>
       <w:pPr>
-        <w:pStyle w:val="ListParagraph"/>
+        <w:pStyle w:val="Prrafodelista"/>
         <w:numPr>
           <w:ilvl w:val="0"/>
           <w:numId w:val="1"/>
@@ -295,7 +630,7 @@
     </w:p>
     <w:p>
       <w:pPr>
-        <w:pStyle w:val="ListParagraph"/>
+        <w:pStyle w:val="Prrafodelista"/>
         <w:numPr>
           <w:ilvl w:val="0"/>
           <w:numId w:val="1"/>
@@ -332,7 +667,7 @@
     </w:p>
     <w:p>
       <w:pPr>
-        <w:pStyle w:val="ListParagraph"/>
+        <w:pStyle w:val="Prrafodelista"/>
         <w:numPr>
           <w:ilvl w:val="0"/>
           <w:numId w:val="1"/>
@@ -369,7 +704,7 @@
     </w:p>
     <w:p>
       <w:pPr>
-        <w:pStyle w:val="ListParagraph"/>
+        <w:pStyle w:val="Prrafodelista"/>
         <w:numPr>
           <w:ilvl w:val="0"/>
           <w:numId w:val="1"/>
@@ -406,7 +741,7 @@
     </w:p>
     <w:p>
       <w:pPr>
-        <w:pStyle w:val="ListParagraph"/>
+        <w:pStyle w:val="Prrafodelista"/>
         <w:numPr>
           <w:ilvl w:val="0"/>
           <w:numId w:val="1"/>
@@ -475,7 +810,7 @@
 </file>
 
 <file path=word/numbering.xml><?xml version="1.0" encoding="utf-8"?>
-<w:numbering xmlns:wpc="http://schemas.microsoft.com/office/word/2010/wordprocessingCanvas" xmlns:cx="http://schemas.microsoft.com/office/drawing/2014/chartex" xmlns:cx1="http://schemas.microsoft.com/office/drawing/2015/9/8/chartex" xmlns:cx2="http://schemas.microsoft.com/office/drawing/2015/10/21/chartex" xmlns:cx3="http://schemas.microsoft.com/office/drawing/2016/5/9/chartex" xmlns:cx4="http://schemas.microsoft.com/office/drawing/2016/5/10/chartex" xmlns:cx5="http://schemas.microsoft.com/office/drawing/2016/5/11/chartex" xmlns:cx6="http://schemas.microsoft.com/office/drawing/2016/5/12/chartex" xmlns:cx7="http://schemas.microsoft.com/office/drawing/2016/5/13/chartex" xmlns:cx8="http://schemas.microsoft.com/office/drawing/2016/5/14/chartex" xmlns:mc="http://schemas.openxmlformats.org/markup-compatibility/2006" xmlns:aink="http://schemas.microsoft.com/office/drawing/2016/ink" xmlns:am3d="http://schemas.microsoft.com/office/drawing/2017/model3d" xmlns:o="urn:schemas-microsoft-com:office:office" xmlns:r="http://schemas.openxmlformats.org/officeDocument/2006/relationships" xmlns:m="http://schemas.openxmlformats.org/officeDocument/2006/math" xmlns:v="urn:schemas-microsoft-com:vml" xmlns:wp14="http://schemas.microsoft.com/office/word/2010/wordprocessingDrawing" xmlns:wp="http://schemas.openxmlformats.org/drawingml/2006/wordprocessingDrawing" xmlns:w10="urn:schemas-microsoft-com:office:word" xmlns:w="http://schemas.openxmlformats.org/wordprocessingml/2006/main" xmlns:w14="http://schemas.microsoft.com/office/word/2010/wordml" xmlns:w15="http://schemas.microsoft.com/office/word/2012/wordml" xmlns:w16cex="http://schemas.microsoft.com/office/word/2018/wordml/cex" xmlns:w16cid="http://schemas.microsoft.com/office/word/2016/wordml/cid" xmlns:w16="http://schemas.microsoft.com/office/word/2018/wordml" xmlns:w16se="http://schemas.microsoft.com/office/word/2015/wordml/symex" xmlns:wpg="http://schemas.microsoft.com/office/word/2010/wordprocessingGroup" xmlns:wpi="http://schemas.microsoft.com/office/word/2010/wordprocessingInk" xmlns:wne="http://schemas.microsoft.com/office/word/2006/wordml" xmlns:wps="http://schemas.microsoft.com/office/word/2010/wordprocessingShape" mc:Ignorable="w14 w15 w16se w16cid w16 w16cex wp14">
+<w:numbering xmlns:wpc="http://schemas.microsoft.com/office/word/2010/wordprocessingCanvas" xmlns:cx="http://schemas.microsoft.com/office/drawing/2014/chartex" xmlns:cx1="http://schemas.microsoft.com/office/drawing/2015/9/8/chartex" xmlns:cx2="http://schemas.microsoft.com/office/drawing/2015/10/21/chartex" xmlns:cx3="http://schemas.microsoft.com/office/drawing/2016/5/9/chartex" xmlns:cx4="http://schemas.microsoft.com/office/drawing/2016/5/10/chartex" xmlns:cx5="http://schemas.microsoft.com/office/drawing/2016/5/11/chartex" xmlns:cx6="http://schemas.microsoft.com/office/drawing/2016/5/12/chartex" xmlns:cx7="http://schemas.microsoft.com/office/drawing/2016/5/13/chartex" xmlns:cx8="http://schemas.microsoft.com/office/drawing/2016/5/14/chartex" xmlns:mc="http://schemas.openxmlformats.org/markup-compatibility/2006" xmlns:aink="http://schemas.microsoft.com/office/drawing/2016/ink" xmlns:am3d="http://schemas.microsoft.com/office/drawing/2017/model3d" xmlns:o="urn:schemas-microsoft-com:office:office" xmlns:r="http://schemas.openxmlformats.org/officeDocument/2006/relationships" xmlns:m="http://schemas.openxmlformats.org/officeDocument/2006/math" xmlns:v="urn:schemas-microsoft-com:vml" xmlns:wp14="http://schemas.microsoft.com/office/word/2010/wordprocessingDrawing" xmlns:wp="http://schemas.openxmlformats.org/drawingml/2006/wordprocessingDrawing" xmlns:w10="urn:schemas-microsoft-com:office:word" xmlns:w="http://schemas.openxmlformats.org/wordprocessingml/2006/main" xmlns:w14="http://schemas.microsoft.com/office/word/2010/wordml" xmlns:w15="http://schemas.microsoft.com/office/word/2012/wordml" xmlns:w16cex="http://schemas.microsoft.com/office/word/2018/wordml/cex" xmlns:w16cid="http://schemas.microsoft.com/office/word/2016/wordml/cid" xmlns:w16="http://schemas.microsoft.com/office/word/2018/wordml" xmlns:w16sdtdh="http://schemas.microsoft.com/office/word/2020/wordml/sdtdatahash" xmlns:w16se="http://schemas.microsoft.com/office/word/2015/wordml/symex" xmlns:wpg="http://schemas.microsoft.com/office/word/2010/wordprocessingGroup" xmlns:wpi="http://schemas.microsoft.com/office/word/2010/wordprocessingInk" xmlns:wne="http://schemas.microsoft.com/office/word/2006/wordml" xmlns:wps="http://schemas.microsoft.com/office/word/2010/wordprocessingShape" mc:Ignorable="w14 w15 w16se w16cid w16 w16cex w16sdtdh wp14">
   <w:abstractNum w:abstractNumId="0" w15:restartNumberingAfterBreak="0">
     <w:nsid w:val="446D4DDB"/>
     <w:multiLevelType w:val="multilevel"/>
@@ -596,7 +931,7 @@
 </file>
 
 <file path=word/styles.xml><?xml version="1.0" encoding="utf-8"?>
-<w:styles xmlns:mc="http://schemas.openxmlformats.org/markup-compatibility/2006" xmlns:r="http://schemas.openxmlformats.org/officeDocument/2006/relationships" xmlns:w="http://schemas.openxmlformats.org/wordprocessingml/2006/main" xmlns:w14="http://schemas.microsoft.com/office/word/2010/wordml" xmlns:w15="http://schemas.microsoft.com/office/word/2012/wordml" xmlns:w16cex="http://schemas.microsoft.com/office/word/2018/wordml/cex" xmlns:w16cid="http://schemas.microsoft.com/office/word/2016/wordml/cid" xmlns:w16="http://schemas.microsoft.com/office/word/2018/wordml" xmlns:w16se="http://schemas.microsoft.com/office/word/2015/wordml/symex" mc:Ignorable="w14 w15 w16se w16cid w16 w16cex">
+<w:styles xmlns:mc="http://schemas.openxmlformats.org/markup-compatibility/2006" xmlns:r="http://schemas.openxmlformats.org/officeDocument/2006/relationships" xmlns:w="http://schemas.openxmlformats.org/wordprocessingml/2006/main" xmlns:w14="http://schemas.microsoft.com/office/word/2010/wordml" xmlns:w15="http://schemas.microsoft.com/office/word/2012/wordml" xmlns:w16cex="http://schemas.microsoft.com/office/word/2018/wordml/cex" xmlns:w16cid="http://schemas.microsoft.com/office/word/2016/wordml/cid" xmlns:w16="http://schemas.microsoft.com/office/word/2018/wordml" xmlns:w16sdtdh="http://schemas.microsoft.com/office/word/2020/wordml/sdtdatahash" xmlns:w16se="http://schemas.microsoft.com/office/word/2015/wordml/symex" mc:Ignorable="w14 w15 w16se w16cid w16 w16cex w16sdtdh">
   <w:docDefaults>
     <w:rPrDefault>
       <w:rPr>
@@ -997,13 +1332,13 @@
       <w:noProof/>
     </w:rPr>
   </w:style>
-  <w:style w:type="character" w:default="1" w:styleId="DefaultParagraphFont">
+  <w:style w:type="character" w:default="1" w:styleId="Fuentedeprrafopredeter">
     <w:name w:val="Default Paragraph Font"/>
     <w:uiPriority w:val="1"/>
     <w:semiHidden/>
     <w:unhideWhenUsed/>
   </w:style>
-  <w:style w:type="table" w:default="1" w:styleId="TableNormal">
+  <w:style w:type="table" w:default="1" w:styleId="Tablanormal">
     <w:name w:val="Normal Table"/>
     <w:uiPriority w:val="99"/>
     <w:semiHidden/>
@@ -1018,17 +1353,17 @@
       </w:tblCellMar>
     </w:tblPr>
   </w:style>
-  <w:style w:type="numbering" w:default="1" w:styleId="NoList">
+  <w:style w:type="numbering" w:default="1" w:styleId="Sinlista">
     <w:name w:val="No List"/>
     <w:uiPriority w:val="99"/>
     <w:semiHidden/>
     <w:unhideWhenUsed/>
   </w:style>
-  <w:style w:type="paragraph" w:styleId="Title">
+  <w:style w:type="paragraph" w:styleId="Ttulo">
     <w:name w:val="Title"/>
     <w:basedOn w:val="Normal"/>
     <w:next w:val="Normal"/>
-    <w:link w:val="TitleChar"/>
+    <w:link w:val="TtuloCar"/>
     <w:uiPriority w:val="10"/>
     <w:qFormat/>
     <w:rsid w:val="00BA3B38"/>
@@ -1044,10 +1379,10 @@
       <w:szCs w:val="56"/>
     </w:rPr>
   </w:style>
-  <w:style w:type="character" w:customStyle="1" w:styleId="TitleChar">
-    <w:name w:val="Title Char"/>
-    <w:basedOn w:val="DefaultParagraphFont"/>
-    <w:link w:val="Title"/>
+  <w:style w:type="character" w:customStyle="1" w:styleId="TtuloCar">
+    <w:name w:val="Título Car"/>
+    <w:basedOn w:val="Fuentedeprrafopredeter"/>
+    <w:link w:val="Ttulo"/>
     <w:uiPriority w:val="10"/>
     <w:rsid w:val="00BA3B38"/>
     <w:rPr>
@@ -1059,7 +1394,7 @@
       <w:szCs w:val="56"/>
     </w:rPr>
   </w:style>
-  <w:style w:type="paragraph" w:styleId="ListParagraph">
+  <w:style w:type="paragraph" w:styleId="Prrafodelista">
     <w:name w:val="List Paragraph"/>
     <w:basedOn w:val="Normal"/>
     <w:uiPriority w:val="34"/>

</xml_diff>